<commit_message>
Thuan Commit tai lieu
</commit_message>
<xml_diff>
--- a/Document/State/Clothes&&Bag_State.docx
+++ b/Document/State/Clothes&&Bag_State.docx
@@ -804,6 +804,100 @@
           </w:p>
         </w:tc>
       </w:tr>
+      <w:tr>
+        <w:tc>
+          <w:tcPr>
+            <w:tcW w:w="4317" w:type="dxa"/>
+            <w:vAlign w:val="center"/>
+          </w:tcPr>
+          <w:p>
+            <w:pPr>
+              <w:pStyle w:val="ListParagraph"/>
+              <w:ind w:left="0"/>
+              <w:jc w:val="center"/>
+              <w:rPr>
+                <w:rFonts w:ascii="Segoe UI" w:hAnsi="Segoe UI" w:cs="Segoe UI"/>
+              </w:rPr>
+            </w:pPr>
+            <w:r>
+              <w:rPr>
+                <w:rFonts w:ascii="Segoe UI" w:hAnsi="Segoe UI" w:cs="Segoe UI"/>
+              </w:rPr>
+              <w:t>Xóa mặt hàng</w:t>
+            </w:r>
+          </w:p>
+        </w:tc>
+        <w:tc>
+          <w:tcPr>
+            <w:tcW w:w="4313" w:type="dxa"/>
+            <w:vAlign w:val="center"/>
+          </w:tcPr>
+          <w:p>
+            <w:pPr>
+              <w:pStyle w:val="ListParagraph"/>
+              <w:ind w:left="0"/>
+              <w:jc w:val="center"/>
+              <w:rPr>
+                <w:rFonts w:ascii="Segoe UI" w:hAnsi="Segoe UI" w:cs="Segoe UI"/>
+              </w:rPr>
+            </w:pPr>
+            <w:r>
+              <w:rPr>
+                <w:rFonts w:ascii="Segoe UI" w:hAnsi="Segoe UI" w:cs="Segoe UI"/>
+              </w:rPr>
+              <w:t>Stop state</w:t>
+            </w:r>
+          </w:p>
+        </w:tc>
+      </w:tr>
+      <w:tr>
+        <w:tc>
+          <w:tcPr>
+            <w:tcW w:w="4317" w:type="dxa"/>
+            <w:vAlign w:val="center"/>
+          </w:tcPr>
+          <w:p>
+            <w:pPr>
+              <w:pStyle w:val="ListParagraph"/>
+              <w:ind w:left="0"/>
+              <w:jc w:val="center"/>
+              <w:rPr>
+                <w:rFonts w:ascii="Segoe UI" w:hAnsi="Segoe UI" w:cs="Segoe UI"/>
+              </w:rPr>
+            </w:pPr>
+            <w:r>
+              <w:rPr>
+                <w:rFonts w:ascii="Segoe UI" w:hAnsi="Segoe UI" w:cs="Segoe UI"/>
+              </w:rPr>
+              <w:t>Sau 10 năm dữ liệu tự động được xóa</w:t>
+            </w:r>
+          </w:p>
+        </w:tc>
+        <w:tc>
+          <w:tcPr>
+            <w:tcW w:w="4313" w:type="dxa"/>
+            <w:vAlign w:val="center"/>
+          </w:tcPr>
+          <w:p>
+            <w:pPr>
+              <w:pStyle w:val="ListParagraph"/>
+              <w:ind w:left="0"/>
+              <w:jc w:val="center"/>
+              <w:rPr>
+                <w:rFonts w:ascii="Segoe UI" w:hAnsi="Segoe UI" w:cs="Segoe UI"/>
+              </w:rPr>
+            </w:pPr>
+            <w:r>
+              <w:rPr>
+                <w:rFonts w:ascii="Segoe UI" w:hAnsi="Segoe UI" w:cs="Segoe UI"/>
+              </w:rPr>
+              <w:t>Stop state</w:t>
+            </w:r>
+            <w:bookmarkStart w:id="0" w:name="_GoBack"/>
+            <w:bookmarkEnd w:id="0"/>
+          </w:p>
+        </w:tc>
+      </w:tr>
     </w:tbl>
     <w:p>
       <w:pPr>
@@ -1455,6 +1549,7 @@
               <w:rPr>
                 <w:rFonts w:ascii="Segoe UI" w:hAnsi="Segoe UI" w:cs="Segoe UI"/>
               </w:rPr>
+              <w:lastRenderedPageBreak/>
               <w:t>Đặt hàng</w:t>
             </w:r>
           </w:p>
@@ -1499,8 +1594,6 @@
               </w:rPr>
               <w:t>Chưa có hàng</w:t>
             </w:r>
-            <w:bookmarkStart w:id="0" w:name="_GoBack"/>
-            <w:bookmarkEnd w:id="0"/>
           </w:p>
         </w:tc>
       </w:tr>
@@ -1525,7 +1618,7 @@
 
 <file path=word/numbering.xml><?xml version="1.0" encoding="utf-8"?>
 <w:numbering xmlns:wpc="http://schemas.microsoft.com/office/word/2010/wordprocessingCanvas" xmlns:mc="http://schemas.openxmlformats.org/markup-compatibility/2006" xmlns:o="urn:schemas-microsoft-com:office:office" xmlns:r="http://schemas.openxmlformats.org/officeDocument/2006/relationships" xmlns:m="http://schemas.openxmlformats.org/officeDocument/2006/math" xmlns:v="urn:schemas-microsoft-com:vml" xmlns:wp14="http://schemas.microsoft.com/office/word/2010/wordprocessingDrawing" xmlns:wp="http://schemas.openxmlformats.org/drawingml/2006/wordprocessingDrawing" xmlns:w10="urn:schemas-microsoft-com:office:word" xmlns:w="http://schemas.openxmlformats.org/wordprocessingml/2006/main" xmlns:w14="http://schemas.microsoft.com/office/word/2010/wordml" xmlns:w15="http://schemas.microsoft.com/office/word/2012/wordml" xmlns:wpg="http://schemas.microsoft.com/office/word/2010/wordprocessingGroup" xmlns:wpi="http://schemas.microsoft.com/office/word/2010/wordprocessingInk" xmlns:wne="http://schemas.microsoft.com/office/word/2006/wordml" xmlns:wps="http://schemas.microsoft.com/office/word/2010/wordprocessingShape" mc:Ignorable="w14 w15 wp14">
-  <w:abstractNum w:abstractNumId="0">
+  <w:abstractNum w:abstractNumId="0" w15:restartNumberingAfterBreak="0">
     <w:nsid w:val="6D232549"/>
     <w:multiLevelType w:val="hybridMultilevel"/>
     <w:tmpl w:val="02083CF0"/>
@@ -2061,7 +2154,6 @@
       <w:spacing w:after="0" w:line="240" w:lineRule="auto"/>
     </w:pPr>
     <w:tblPr>
-      <w:tblInd w:w="0" w:type="dxa"/>
       <w:tblBorders>
         <w:top w:val="single" w:sz="4" w:space="0" w:color="auto"/>
         <w:left w:val="single" w:sz="4" w:space="0" w:color="auto"/>
@@ -2070,12 +2162,6 @@
         <w:insideH w:val="single" w:sz="4" w:space="0" w:color="auto"/>
         <w:insideV w:val="single" w:sz="4" w:space="0" w:color="auto"/>
       </w:tblBorders>
-      <w:tblCellMar>
-        <w:top w:w="0" w:type="dxa"/>
-        <w:left w:w="108" w:type="dxa"/>
-        <w:bottom w:w="0" w:type="dxa"/>
-        <w:right w:w="108" w:type="dxa"/>
-      </w:tblCellMar>
     </w:tblPr>
   </w:style>
 </w:styles>

</xml_diff>